<commit_message>
Tercera entrega del proyecto final 1.2
</commit_message>
<xml_diff>
--- a/Cambios para la tercera entrega del proyecto final.docx
+++ b/Cambios para la tercera entrega del proyecto final.docx
@@ -190,6 +190,61 @@
           <w:rFonts w:ascii="Arial" w:hAnsi="Arial" w:cs="Arial"/>
         </w:rPr>
         <w:t xml:space="preserve"> en todas las secciones del sitio web.</w:t>
+      </w:r>
+    </w:p>
+    <w:p>
+      <w:pPr>
+        <w:rPr>
+          <w:rFonts w:ascii="Arial" w:hAnsi="Arial" w:cs="Arial"/>
+        </w:rPr>
+      </w:pPr>
+      <w:r>
+        <w:rPr>
+          <w:rFonts w:ascii="Arial" w:hAnsi="Arial" w:cs="Arial"/>
+        </w:rPr>
+        <w:t xml:space="preserve">Se personaliza mensaje de </w:t>
+      </w:r>
+      <w:proofErr w:type="spellStart"/>
+      <w:r>
+        <w:rPr>
+          <w:rFonts w:ascii="Arial" w:hAnsi="Arial" w:cs="Arial"/>
+        </w:rPr>
+        <w:t>whatspp</w:t>
+      </w:r>
+      <w:proofErr w:type="spellEnd"/>
+      <w:r>
+        <w:rPr>
+          <w:rFonts w:ascii="Arial" w:hAnsi="Arial" w:cs="Arial"/>
+        </w:rPr>
+        <w:t xml:space="preserve"> en el enlace de etiqueta “a” de </w:t>
+      </w:r>
+      <w:proofErr w:type="spellStart"/>
+      <w:r>
+        <w:rPr>
+          <w:rFonts w:ascii="Arial" w:hAnsi="Arial" w:cs="Arial"/>
+        </w:rPr>
+        <w:t>whatsapp</w:t>
+      </w:r>
+      <w:proofErr w:type="spellEnd"/>
+      <w:r>
+        <w:rPr>
+          <w:rFonts w:ascii="Arial" w:hAnsi="Arial" w:cs="Arial"/>
+        </w:rPr>
+        <w:t xml:space="preserve"> en </w:t>
+      </w:r>
+      <w:proofErr w:type="spellStart"/>
+      <w:r>
+        <w:rPr>
+          <w:rFonts w:ascii="Arial" w:hAnsi="Arial" w:cs="Arial"/>
+        </w:rPr>
+        <w:t>footer</w:t>
+      </w:r>
+      <w:proofErr w:type="spellEnd"/>
+      <w:r>
+        <w:rPr>
+          <w:rFonts w:ascii="Arial" w:hAnsi="Arial" w:cs="Arial"/>
+        </w:rPr>
+        <w:t>.</w:t>
       </w:r>
     </w:p>
     <w:p>

</xml_diff>